<commit_message>
I have extend `cloneBlock` function, i have add another parameter `$incrementVariables` default TRUE;
This parameter can transform the `cloneBlock` function in alternative to `cloneRow` function working without table;

I extend this because i have need to use the `cloneRow` but in regular text not using table and `cloneRow` not allow this.
</commit_message>
<xml_diff>
--- a/samples/resources/Sample_23_TemplateBlock.docx
+++ b/samples/resources/Sample_23_TemplateBlock.docx
@@ -11,8 +11,13 @@
       </w:r>
     </w:p>
     <w:p>
-      <w:r>
-        <w:t>PHPWord is a</w:t>
+      <w:proofErr w:type="spellStart"/>
+      <w:r>
+        <w:t>PHPWord</w:t>
+      </w:r>
+      <w:proofErr w:type="spellEnd"/>
+      <w:r>
+        <w:t xml:space="preserve"> is a</w:t>
       </w:r>
       <w:r>
         <w:t xml:space="preserve"> pure PHP library for reading and writing Word</w:t>
@@ -33,7 +38,15 @@
         <w:t>source file</w:t>
       </w:r>
       <w:r>
-        <w:t xml:space="preserve"> of read/write capabilites of PHP Word. The text in red should be changed when writing.</w:t>
+        <w:t xml:space="preserve"> of read/write </w:t>
+      </w:r>
+      <w:proofErr w:type="spellStart"/>
+      <w:r>
+        <w:t>capabilites</w:t>
+      </w:r>
+      <w:proofErr w:type="spellEnd"/>
+      <w:r>
+        <w:t xml:space="preserve"> of PHP Word. The text in red should be changed when writing.</w:t>
       </w:r>
     </w:p>
     <w:p>
@@ -44,23 +57,28 @@
     <w:p>
       <w:r>
         <w:t>This should be deleted.</w:t>
+      </w:r>
+    </w:p>
+    <w:p>
+      <w:r>
+        <w:t>${/DELETEME}</w:t>
+      </w:r>
+    </w:p>
+    <w:p>
+      <w:r>
+        <w:t>${CLONEME}</w:t>
       </w:r>
       <w:bookmarkStart w:id="0" w:name="_GoBack"/>
       <w:bookmarkEnd w:id="0"/>
     </w:p>
     <w:p>
-      <w:r>
-        <w:t>${/DELETEME}</w:t>
-      </w:r>
-    </w:p>
-    <w:p>
-      <w:r>
-        <w:t>${CLONEME}</w:t>
-      </w:r>
-    </w:p>
-    <w:p>
-      <w:r>
-        <w:t xml:space="preserve">PHPWord can apply font formats such as </w:t>
+      <w:proofErr w:type="spellStart"/>
+      <w:r>
+        <w:t>PHPWord</w:t>
+      </w:r>
+      <w:proofErr w:type="spellEnd"/>
+      <w:r>
+        <w:t xml:space="preserve"> can apply font formats such as </w:t>
       </w:r>
       <w:r>
         <w:rPr>
@@ -132,7 +150,38 @@
         <w:t>highlighted</w:t>
       </w:r>
       <w:r>
-        <w:t>. You may also notice that there’s one text break (empty paragraph) before this one that can be created also by PHPWord.</w:t>
+        <w:t xml:space="preserve">. You may also notice that there’s one text break (empty paragraph) before this one that can be created also by </w:t>
+      </w:r>
+      <w:proofErr w:type="spellStart"/>
+      <w:r>
+        <w:t>PHPWord</w:t>
+      </w:r>
+      <w:proofErr w:type="spellEnd"/>
+      <w:r>
+        <w:t>.</w:t>
+      </w:r>
+      <w:r>
+        <w:t xml:space="preserve"> </w:t>
+      </w:r>
+      <w:r>
+        <w:rPr>
+          <w:b/>
+        </w:rPr>
+        <w:t>${</w:t>
+      </w:r>
+      <w:proofErr w:type="spellStart"/>
+      <w:r>
+        <w:rPr>
+          <w:b/>
+        </w:rPr>
+        <w:t>cloneValue</w:t>
+      </w:r>
+      <w:proofErr w:type="spellEnd"/>
+      <w:r>
+        <w:rPr>
+          <w:b/>
+        </w:rPr>
+        <w:t>}</w:t>
       </w:r>
     </w:p>
     <w:p>
@@ -148,8 +197,13 @@
         <w:spacing w:before="360" w:after="240" w:line="360" w:lineRule="auto"/>
         <w:jc w:val="both"/>
       </w:pPr>
-      <w:r>
-        <w:t>PHPWord can also format paragraph such as this justified, 12pt before and 12pt after with 1.5 lines spacing paragraph. This formatting can be applied inline or using predefined style as we use to do in Word.</w:t>
+      <w:proofErr w:type="spellStart"/>
+      <w:r>
+        <w:t>PHPWord</w:t>
+      </w:r>
+      <w:proofErr w:type="spellEnd"/>
+      <w:r>
+        <w:t xml:space="preserve"> can also format paragraph such as this justified, 12pt before and 12pt after with 1.5 lines spacing paragraph. This formatting can be applied inline or using predefined style as we use to do in Word.</w:t>
       </w:r>
     </w:p>
     <w:p>
@@ -170,9 +224,22 @@
           <w:cols w:num="2" w:space="720"/>
         </w:sectPr>
       </w:pPr>
+      <w:proofErr w:type="spellStart"/>
       <w:r>
         <w:lastRenderedPageBreak/>
-        <w:t xml:space="preserve">PHPWord can also create multicolumn paragraph which is treated as a new section with continous break type. We can define </w:t>
+        <w:t>PHPWord</w:t>
+      </w:r>
+      <w:proofErr w:type="spellEnd"/>
+      <w:r>
+        <w:t xml:space="preserve"> can also create multicolumn paragraph which is treated as a new section with </w:t>
+      </w:r>
+      <w:proofErr w:type="spellStart"/>
+      <w:r>
+        <w:t>continous</w:t>
+      </w:r>
+      <w:proofErr w:type="spellEnd"/>
+      <w:r>
+        <w:t xml:space="preserve"> break type. We can define </w:t>
       </w:r>
       <w:r>
         <w:lastRenderedPageBreak/>
@@ -181,8 +248,13 @@
     </w:p>
     <w:p/>
     <w:p>
-      <w:r>
-        <w:t>PHPWord can create bulleted lists …</w:t>
+      <w:proofErr w:type="spellStart"/>
+      <w:r>
+        <w:t>PHPWord</w:t>
+      </w:r>
+      <w:proofErr w:type="spellEnd"/>
+      <w:r>
+        <w:t xml:space="preserve"> can create bulleted lists …</w:t>
       </w:r>
     </w:p>
     <w:p>
@@ -209,7 +281,15 @@
     </w:p>
     <w:p>
       <w:r>
-        <w:t>… and numbered lists too.</w:t>
+        <w:t xml:space="preserve">… </w:t>
+      </w:r>
+      <w:proofErr w:type="gramStart"/>
+      <w:r>
+        <w:t>and</w:t>
+      </w:r>
+      <w:proofErr w:type="gramEnd"/>
+      <w:r>
+        <w:t xml:space="preserve"> numbered lists too.</w:t>
       </w:r>
     </w:p>
     <w:p>
@@ -247,12 +327,25 @@
     </w:p>
     <w:p>
       <w:r>
-        <w:t>Tables are also easy to be made by using PHPWord.</w:t>
+        <w:t xml:space="preserve">Tables are also easy to be made by using </w:t>
+      </w:r>
+      <w:proofErr w:type="spellStart"/>
+      <w:r>
+        <w:t>PHPWord</w:t>
+      </w:r>
+      <w:proofErr w:type="spellEnd"/>
+      <w:r>
+        <w:t>.</w:t>
       </w:r>
     </w:p>
     <w:p>
-      <w:r>
-        <w:t>PHPWord can insert images in your documents.</w:t>
+      <w:proofErr w:type="spellStart"/>
+      <w:r>
+        <w:t>PHPWord</w:t>
+      </w:r>
+      <w:proofErr w:type="spellEnd"/>
+      <w:r>
+        <w:t xml:space="preserve"> can insert images in your documents.</w:t>
       </w:r>
     </w:p>
     <w:p/>

</xml_diff>

<commit_message>
correct some bugs from build
</commit_message>
<xml_diff>
--- a/samples/resources/Sample_23_TemplateBlock.docx
+++ b/samples/resources/Sample_23_TemplateBlock.docx
@@ -68,8 +68,6 @@
       <w:r>
         <w:t>${CLONEME}</w:t>
       </w:r>
-      <w:bookmarkStart w:id="0" w:name="_GoBack"/>
-      <w:bookmarkEnd w:id="0"/>
     </w:p>
     <w:p>
       <w:proofErr w:type="spellStart"/>
@@ -163,26 +161,14 @@
       <w:r>
         <w:t xml:space="preserve"> </w:t>
       </w:r>
+      <w:bookmarkStart w:id="0" w:name="_GoBack"/>
       <w:r>
         <w:rPr>
           <w:b/>
         </w:rPr>
-        <w:t>${</w:t>
-      </w:r>
-      <w:proofErr w:type="spellStart"/>
-      <w:r>
-        <w:rPr>
-          <w:b/>
-        </w:rPr>
-        <w:t>cloneValue</w:t>
-      </w:r>
-      <w:proofErr w:type="spellEnd"/>
-      <w:r>
-        <w:rPr>
-          <w:b/>
-        </w:rPr>
-        <w:t>}</w:t>
-      </w:r>
+        <w:t>${cloneValue}</w:t>
+      </w:r>
+      <w:bookmarkEnd w:id="0"/>
     </w:p>
     <w:p>
       <w:r>

</xml_diff>

<commit_message>
Add documentation for repeat block
</commit_message>
<xml_diff>
--- a/samples/resources/Sample_23_TemplateBlock.docx
+++ b/samples/resources/Sample_23_TemplateBlock.docx
@@ -11,8 +11,13 @@
       </w:r>
     </w:p>
     <w:p>
-      <w:r>
-        <w:t>PHPWord is a</w:t>
+      <w:proofErr w:type="spellStart"/>
+      <w:r>
+        <w:t>PHPWord</w:t>
+      </w:r>
+      <w:proofErr w:type="spellEnd"/>
+      <w:r>
+        <w:t xml:space="preserve"> is a</w:t>
       </w:r>
       <w:r>
         <w:t xml:space="preserve"> pure PHP library for reading and writing Word</w:t>
@@ -33,7 +38,15 @@
         <w:t>source file</w:t>
       </w:r>
       <w:r>
-        <w:t xml:space="preserve"> of read/write capabilites of PHP Word. The text in red should be changed when writing.</w:t>
+        <w:t xml:space="preserve"> of read/write </w:t>
+      </w:r>
+      <w:proofErr w:type="spellStart"/>
+      <w:r>
+        <w:t>capabilites</w:t>
+      </w:r>
+      <w:proofErr w:type="spellEnd"/>
+      <w:r>
+        <w:t xml:space="preserve"> of PHP Word. The text in red should be changed when writing.</w:t>
       </w:r>
     </w:p>
     <w:p>
@@ -44,100 +57,181 @@
     <w:p>
       <w:r>
         <w:t>This should be deleted.</w:t>
+      </w:r>
+    </w:p>
+    <w:p>
+      <w:r>
+        <w:t>${/DELETEME}</w:t>
+      </w:r>
+    </w:p>
+    <w:p>
+      <w:r>
+        <w:t>${CLONEME}</w:t>
+      </w:r>
+    </w:p>
+    <w:p>
+      <w:proofErr w:type="spellStart"/>
+      <w:r>
+        <w:t>PHPWord</w:t>
+      </w:r>
+      <w:proofErr w:type="spellEnd"/>
+      <w:r>
+        <w:t xml:space="preserve"> can apply font formats such as </w:t>
+      </w:r>
+      <w:r>
+        <w:rPr>
+          <w:b/>
+        </w:rPr>
+        <w:t>bold</w:t>
+      </w:r>
+      <w:r>
+        <w:t xml:space="preserve">, </w:t>
+      </w:r>
+      <w:r>
+        <w:rPr>
+          <w:i/>
+        </w:rPr>
+        <w:t>italics</w:t>
+      </w:r>
+      <w:r>
+        <w:t xml:space="preserve">, </w:t>
+      </w:r>
+      <w:r>
+        <w:rPr>
+          <w:color w:val="00B050"/>
+        </w:rPr>
+        <w:t>color</w:t>
+      </w:r>
+      <w:r>
+        <w:t xml:space="preserve">, </w:t>
+      </w:r>
+      <w:r>
+        <w:rPr>
+          <w:u w:val="dash"/>
+        </w:rPr>
+        <w:t>underline</w:t>
+      </w:r>
+      <w:r>
+        <w:t xml:space="preserve">, </w:t>
+      </w:r>
+      <w:r>
+        <w:rPr>
+          <w:strike/>
+        </w:rPr>
+        <w:t>strikethrough</w:t>
+      </w:r>
+      <w:r>
+        <w:t xml:space="preserve">, </w:t>
+      </w:r>
+      <w:r>
+        <w:rPr>
+          <w:vertAlign w:val="subscript"/>
+        </w:rPr>
+        <w:t>subscript</w:t>
+      </w:r>
+      <w:r>
+        <w:t xml:space="preserve">, </w:t>
+      </w:r>
+      <w:r>
+        <w:rPr>
+          <w:vertAlign w:val="superscript"/>
+        </w:rPr>
+        <w:t>superscript</w:t>
+      </w:r>
+      <w:r>
+        <w:t xml:space="preserve">, or </w:t>
+      </w:r>
+      <w:r>
+        <w:rPr>
+          <w:highlight w:val="yellow"/>
+        </w:rPr>
+        <w:t>highlighted</w:t>
+      </w:r>
+      <w:r>
+        <w:t xml:space="preserve">. You may also notice that there’s one text break (empty paragraph) before this one that can be created also by </w:t>
+      </w:r>
+      <w:proofErr w:type="spellStart"/>
+      <w:r>
+        <w:t>PHPWord</w:t>
+      </w:r>
+      <w:proofErr w:type="spellEnd"/>
+      <w:r>
+        <w:t>.</w:t>
+      </w:r>
+    </w:p>
+    <w:p>
+      <w:r>
+        <w:t>${/CLONEME}</w:t>
+      </w:r>
+    </w:p>
+    <w:p>
+      <w:r>
+        <w:t xml:space="preserve">This shows how a block can be repeated with values in the block (aka </w:t>
+      </w:r>
+      <w:proofErr w:type="spellStart"/>
+      <w:r>
+        <w:t>foreach</w:t>
+      </w:r>
+      <w:proofErr w:type="spellEnd"/>
+      <w:r>
+        <w:t>). This is for example useful if you have a list of names that you want to supply with templating being done within the document and not in the PHP Code,</w:t>
+      </w:r>
+    </w:p>
+    <w:p>
+      <w:r>
+        <w:t>${REPEAT</w:t>
+      </w:r>
+      <w:r>
+        <w:t>ME</w:t>
+      </w:r>
+      <w:r>
+        <w:t>}</w:t>
+      </w:r>
+    </w:p>
+    <w:p>
+      <w:r>
+        <w:t xml:space="preserve">Forename: </w:t>
+      </w:r>
+      <w:r>
+        <w:t>${</w:t>
+      </w:r>
+      <w:r>
+        <w:t>FORENAME</w:t>
+      </w:r>
+      <w:r>
+        <w:t xml:space="preserve">} </w:t>
+      </w:r>
+    </w:p>
+    <w:p>
+      <w:proofErr w:type="spellStart"/>
+      <w:r>
+        <w:t>Lastname</w:t>
+      </w:r>
+      <w:proofErr w:type="spellEnd"/>
+      <w:r>
+        <w:t xml:space="preserve">: </w:t>
+      </w:r>
+      <w:r>
+        <w:t>${</w:t>
+      </w:r>
+      <w:r>
+        <w:t>LASTNAME</w:t>
+      </w:r>
+      <w:r>
+        <w:t>}</w:t>
       </w:r>
       <w:bookmarkStart w:id="0" w:name="_GoBack"/>
       <w:bookmarkEnd w:id="0"/>
     </w:p>
     <w:p>
       <w:r>
-        <w:t>${/DELETEME}</w:t>
-      </w:r>
-    </w:p>
-    <w:p>
-      <w:r>
-        <w:t>${CLONEME}</w:t>
-      </w:r>
-    </w:p>
-    <w:p>
-      <w:r>
-        <w:t xml:space="preserve">PHPWord can apply font formats such as </w:t>
-      </w:r>
-      <w:r>
-        <w:rPr>
-          <w:b/>
-        </w:rPr>
-        <w:t>bold</w:t>
-      </w:r>
-      <w:r>
-        <w:t xml:space="preserve">, </w:t>
-      </w:r>
-      <w:r>
-        <w:rPr>
-          <w:i/>
-        </w:rPr>
-        <w:t>italics</w:t>
-      </w:r>
-      <w:r>
-        <w:t xml:space="preserve">, </w:t>
-      </w:r>
-      <w:r>
-        <w:rPr>
-          <w:color w:val="00B050"/>
-        </w:rPr>
-        <w:t>color</w:t>
-      </w:r>
-      <w:r>
-        <w:t xml:space="preserve">, </w:t>
-      </w:r>
-      <w:r>
-        <w:rPr>
-          <w:u w:val="dash"/>
-        </w:rPr>
-        <w:t>underline</w:t>
-      </w:r>
-      <w:r>
-        <w:t xml:space="preserve">, </w:t>
-      </w:r>
-      <w:r>
-        <w:rPr>
-          <w:strike/>
-        </w:rPr>
-        <w:t>strikethrough</w:t>
-      </w:r>
-      <w:r>
-        <w:t xml:space="preserve">, </w:t>
-      </w:r>
-      <w:r>
-        <w:rPr>
-          <w:vertAlign w:val="subscript"/>
-        </w:rPr>
-        <w:t>subscript</w:t>
-      </w:r>
-      <w:r>
-        <w:t xml:space="preserve">, </w:t>
-      </w:r>
-      <w:r>
-        <w:rPr>
-          <w:vertAlign w:val="superscript"/>
-        </w:rPr>
-        <w:t>superscript</w:t>
-      </w:r>
-      <w:r>
-        <w:t xml:space="preserve">, or </w:t>
-      </w:r>
-      <w:r>
-        <w:rPr>
-          <w:highlight w:val="yellow"/>
-        </w:rPr>
-        <w:t>highlighted</w:t>
-      </w:r>
-      <w:r>
-        <w:t>. You may also notice that there’s one text break (empty paragraph) before this one that can be created also by PHPWord.</w:t>
-      </w:r>
-    </w:p>
-    <w:p>
-      <w:r>
-        <w:t>${/CLONEME}</w:t>
+        <w:t>${/</w:t>
+      </w:r>
+      <w:r>
+        <w:t>REPEATME</w:t>
+      </w:r>
+      <w:r>
+        <w:t>}</w:t>
       </w:r>
     </w:p>
     <w:p>
@@ -148,8 +242,13 @@
         <w:spacing w:before="360" w:after="240" w:line="360" w:lineRule="auto"/>
         <w:jc w:val="both"/>
       </w:pPr>
-      <w:r>
-        <w:t>PHPWord can also format paragraph such as this justified, 12pt before and 12pt after with 1.5 lines spacing paragraph. This formatting can be applied inline or using predefined style as we use to do in Word.</w:t>
+      <w:proofErr w:type="spellStart"/>
+      <w:r>
+        <w:t>PHPWord</w:t>
+      </w:r>
+      <w:proofErr w:type="spellEnd"/>
+      <w:r>
+        <w:t xml:space="preserve"> can also format paragraph such as this justified, 12pt before and 12pt after with 1.5 lines spacing paragraph. This formatting can be applied inline or using predefined style as we use to do in Word.</w:t>
       </w:r>
     </w:p>
     <w:p>
@@ -170,19 +269,35 @@
           <w:cols w:num="2" w:space="720"/>
         </w:sectPr>
       </w:pPr>
-      <w:r>
-        <w:lastRenderedPageBreak/>
-        <w:t xml:space="preserve">PHPWord can also create multicolumn paragraph which is treated as a new section with continous break type. We can define </w:t>
-      </w:r>
-      <w:r>
-        <w:lastRenderedPageBreak/>
+      <w:proofErr w:type="spellStart"/>
+      <w:r>
+        <w:t>PHPWord</w:t>
+      </w:r>
+      <w:proofErr w:type="spellEnd"/>
+      <w:r>
+        <w:t xml:space="preserve"> can also create multicolumn paragraph which is treated as a new section with </w:t>
+      </w:r>
+      <w:proofErr w:type="spellStart"/>
+      <w:r>
+        <w:t>continous</w:t>
+      </w:r>
+      <w:proofErr w:type="spellEnd"/>
+      <w:r>
+        <w:t xml:space="preserve"> break type. We can define </w:t>
+      </w:r>
+      <w:r>
         <w:t>either the number of columns or spacing between the columns.</w:t>
       </w:r>
     </w:p>
     <w:p/>
     <w:p>
-      <w:r>
-        <w:t>PHPWord can create bulleted lists …</w:t>
+      <w:proofErr w:type="spellStart"/>
+      <w:r>
+        <w:t>PHPWord</w:t>
+      </w:r>
+      <w:proofErr w:type="spellEnd"/>
+      <w:r>
+        <w:t xml:space="preserve"> can create bulleted lists …</w:t>
       </w:r>
     </w:p>
     <w:p>
@@ -209,7 +324,15 @@
     </w:p>
     <w:p>
       <w:r>
-        <w:t>… and numbered lists too.</w:t>
+        <w:t xml:space="preserve">… </w:t>
+      </w:r>
+      <w:proofErr w:type="gramStart"/>
+      <w:r>
+        <w:t>and</w:t>
+      </w:r>
+      <w:proofErr w:type="gramEnd"/>
+      <w:r>
+        <w:t xml:space="preserve"> numbered lists too.</w:t>
       </w:r>
     </w:p>
     <w:p>
@@ -247,12 +370,25 @@
     </w:p>
     <w:p>
       <w:r>
-        <w:t>Tables are also easy to be made by using PHPWord.</w:t>
+        <w:t xml:space="preserve">Tables are also easy to be made by using </w:t>
+      </w:r>
+      <w:proofErr w:type="spellStart"/>
+      <w:r>
+        <w:t>PHPWord</w:t>
+      </w:r>
+      <w:proofErr w:type="spellEnd"/>
+      <w:r>
+        <w:t>.</w:t>
       </w:r>
     </w:p>
     <w:p>
-      <w:r>
-        <w:t>PHPWord can insert images in your documents.</w:t>
+      <w:proofErr w:type="spellStart"/>
+      <w:r>
+        <w:t>PHPWord</w:t>
+      </w:r>
+      <w:proofErr w:type="spellEnd"/>
+      <w:r>
+        <w:t xml:space="preserve"> can insert images in your documents.</w:t>
       </w:r>
     </w:p>
     <w:p/>
@@ -268,7 +404,7 @@
 
 <file path=word/numbering.xml><?xml version="1.0" encoding="utf-8"?>
 <w:numbering xmlns:wpc="http://schemas.microsoft.com/office/word/2010/wordprocessingCanvas" xmlns:mc="http://schemas.openxmlformats.org/markup-compatibility/2006" xmlns:o="urn:schemas-microsoft-com:office:office" xmlns:r="http://schemas.openxmlformats.org/officeDocument/2006/relationships" xmlns:m="http://schemas.openxmlformats.org/officeDocument/2006/math" xmlns:v="urn:schemas-microsoft-com:vml" xmlns:wp14="http://schemas.microsoft.com/office/word/2010/wordprocessingDrawing" xmlns:wp="http://schemas.openxmlformats.org/drawingml/2006/wordprocessingDrawing" xmlns:w10="urn:schemas-microsoft-com:office:word" xmlns:w="http://schemas.openxmlformats.org/wordprocessingml/2006/main" xmlns:w14="http://schemas.microsoft.com/office/word/2010/wordml" xmlns:w15="http://schemas.microsoft.com/office/word/2012/wordml" xmlns:wpg="http://schemas.microsoft.com/office/word/2010/wordprocessingGroup" xmlns:wpi="http://schemas.microsoft.com/office/word/2010/wordprocessingInk" xmlns:wne="http://schemas.microsoft.com/office/word/2006/wordml" xmlns:wps="http://schemas.microsoft.com/office/word/2010/wordprocessingShape" mc:Ignorable="w14 w15 wp14">
-  <w:abstractNum w:abstractNumId="0">
+  <w:abstractNum w:abstractNumId="0" w15:restartNumberingAfterBreak="0">
     <w:nsid w:val="058F733C"/>
     <w:multiLevelType w:val="multilevel"/>
     <w:tmpl w:val="235E3456"/>
@@ -381,7 +517,7 @@
       </w:pPr>
     </w:lvl>
   </w:abstractNum>
-  <w:abstractNum w:abstractNumId="1">
+  <w:abstractNum w:abstractNumId="1" w15:restartNumberingAfterBreak="0">
     <w:nsid w:val="1CC56BAD"/>
     <w:multiLevelType w:val="hybridMultilevel"/>
     <w:tmpl w:val="A13E515A"/>
@@ -521,7 +657,7 @@
       </w:rPr>
     </w:lvl>
   </w:abstractNum>
-  <w:abstractNum w:abstractNumId="2">
+  <w:abstractNum w:abstractNumId="2" w15:restartNumberingAfterBreak="0">
     <w:nsid w:val="2B98193E"/>
     <w:multiLevelType w:val="multilevel"/>
     <w:tmpl w:val="0407001F"/>
@@ -634,7 +770,7 @@
       </w:pPr>
     </w:lvl>
   </w:abstractNum>
-  <w:abstractNum w:abstractNumId="3">
+  <w:abstractNum w:abstractNumId="3" w15:restartNumberingAfterBreak="0">
     <w:nsid w:val="33852DA0"/>
     <w:multiLevelType w:val="hybridMultilevel"/>
     <w:tmpl w:val="3342C3D2"/>
@@ -720,7 +856,7 @@
       </w:pPr>
     </w:lvl>
   </w:abstractNum>
-  <w:abstractNum w:abstractNumId="4">
+  <w:abstractNum w:abstractNumId="4" w15:restartNumberingAfterBreak="0">
     <w:nsid w:val="4BAB13FB"/>
     <w:multiLevelType w:val="hybridMultilevel"/>
     <w:tmpl w:val="1C926F96"/>
@@ -860,7 +996,7 @@
       </w:rPr>
     </w:lvl>
   </w:abstractNum>
-  <w:abstractNum w:abstractNumId="5">
+  <w:abstractNum w:abstractNumId="5" w15:restartNumberingAfterBreak="0">
     <w:nsid w:val="50F470E5"/>
     <w:multiLevelType w:val="multilevel"/>
     <w:tmpl w:val="B0C2ADC2"/>
@@ -1000,7 +1136,7 @@
       </w:rPr>
     </w:lvl>
   </w:abstractNum>
-  <w:abstractNum w:abstractNumId="6">
+  <w:abstractNum w:abstractNumId="6" w15:restartNumberingAfterBreak="0">
     <w:nsid w:val="59042E43"/>
     <w:multiLevelType w:val="hybridMultilevel"/>
     <w:tmpl w:val="1E589F26"/>
@@ -1140,7 +1276,7 @@
       </w:rPr>
     </w:lvl>
   </w:abstractNum>
-  <w:abstractNum w:abstractNumId="7">
+  <w:abstractNum w:abstractNumId="7" w15:restartNumberingAfterBreak="0">
     <w:nsid w:val="5B46542A"/>
     <w:multiLevelType w:val="hybridMultilevel"/>
     <w:tmpl w:val="B0C2ADC2"/>
@@ -1280,7 +1416,7 @@
       </w:rPr>
     </w:lvl>
   </w:abstractNum>
-  <w:abstractNum w:abstractNumId="8">
+  <w:abstractNum w:abstractNumId="8" w15:restartNumberingAfterBreak="0">
     <w:nsid w:val="6E0F7598"/>
     <w:multiLevelType w:val="hybridMultilevel"/>
     <w:tmpl w:val="3788CD8E"/>
@@ -1393,7 +1529,7 @@
       </w:rPr>
     </w:lvl>
   </w:abstractNum>
-  <w:abstractNum w:abstractNumId="9">
+  <w:abstractNum w:abstractNumId="9" w15:restartNumberingAfterBreak="0">
     <w:nsid w:val="715E76BC"/>
     <w:multiLevelType w:val="multilevel"/>
     <w:tmpl w:val="1C926F96"/>
@@ -1533,7 +1669,7 @@
       </w:rPr>
     </w:lvl>
   </w:abstractNum>
-  <w:abstractNum w:abstractNumId="10">
+  <w:abstractNum w:abstractNumId="10" w15:restartNumberingAfterBreak="0">
     <w:nsid w:val="7A1304B4"/>
     <w:multiLevelType w:val="multilevel"/>
     <w:tmpl w:val="1E589F26"/>
@@ -1715,7 +1851,7 @@
     <w:rPrDefault>
       <w:rPr>
         <w:rFonts w:ascii="Arial" w:eastAsia="Arial" w:hAnsi="Arial" w:cs="Arial"/>
-        <w:lang w:val="en-US" w:eastAsia="en-US" w:bidi="ar-SA"/>
+        <w:lang w:val="de-AT" w:eastAsia="ja-JP" w:bidi="ar-SA"/>
       </w:rPr>
     </w:rPrDefault>
     <w:pPrDefault/>
@@ -2098,6 +2234,9 @@
     <w:pPr>
       <w:spacing w:after="160" w:line="259" w:lineRule="auto"/>
     </w:pPr>
+    <w:rPr>
+      <w:lang w:val="en-US" w:eastAsia="en-US"/>
+    </w:rPr>
   </w:style>
   <w:style w:type="paragraph" w:styleId="Heading1">
     <w:name w:val="heading 1"/>

</xml_diff>